<commit_message>
Created results window, added charts.
* Added charts by LiveCharts2 Library;
* Added TODO-list;
* Added ViewModel sample;
* Added DataSource and Creator interfaces.
</commit_message>
<xml_diff>
--- a/Documents/project-requirments.docx
+++ b/Documents/project-requirments.docx
@@ -1,6 +1,6 @@
 
 <file path=word/document.xml><?xml version="1.0" encoding="utf-8"?>
-<w:document xmlns:wpc="http://schemas.microsoft.com/office/word/2010/wordprocessingCanvas" xmlns:cx="http://schemas.microsoft.com/office/drawing/2014/chartex" xmlns:mc="http://schemas.openxmlformats.org/markup-compatibility/2006" xmlns:o="urn:schemas-microsoft-com:office:office" xmlns:r="http://schemas.openxmlformats.org/officeDocument/2006/relationships" xmlns:m="http://schemas.openxmlformats.org/officeDocument/2006/math" xmlns:v="urn:schemas-microsoft-com:vml" xmlns:wp14="http://schemas.microsoft.com/office/word/2010/wordprocessingDrawing" xmlns:wp="http://schemas.openxmlformats.org/drawingml/2006/wordprocessingDrawing" xmlns:w10="urn:schemas-microsoft-com:office:word" xmlns:w="http://schemas.openxmlformats.org/wordprocessingml/2006/main" xmlns:w14="http://schemas.microsoft.com/office/word/2010/wordml" xmlns:w15="http://schemas.microsoft.com/office/word/2012/wordml" xmlns:w16se="http://schemas.microsoft.com/office/word/2015/wordml/symex" xmlns:wpg="http://schemas.microsoft.com/office/word/2010/wordprocessingGroup" xmlns:wpi="http://schemas.microsoft.com/office/word/2010/wordprocessingInk" xmlns:wne="http://schemas.microsoft.com/office/word/2006/wordml" xmlns:wps="http://schemas.microsoft.com/office/word/2010/wordprocessingShape" mc:Ignorable="w14 w15 w16se wp14">
+<w:document xmlns:wpc="http://schemas.microsoft.com/office/word/2010/wordprocessingCanvas" xmlns:cx="http://schemas.microsoft.com/office/drawing/2014/chartex" xmlns:cx1="http://schemas.microsoft.com/office/drawing/2015/9/8/chartex" xmlns:cx2="http://schemas.microsoft.com/office/drawing/2015/10/21/chartex" xmlns:cx3="http://schemas.microsoft.com/office/drawing/2016/5/9/chartex" xmlns:cx4="http://schemas.microsoft.com/office/drawing/2016/5/10/chartex" xmlns:cx5="http://schemas.microsoft.com/office/drawing/2016/5/11/chartex" xmlns:cx6="http://schemas.microsoft.com/office/drawing/2016/5/12/chartex" xmlns:cx7="http://schemas.microsoft.com/office/drawing/2016/5/13/chartex" xmlns:cx8="http://schemas.microsoft.com/office/drawing/2016/5/14/chartex" xmlns:mc="http://schemas.openxmlformats.org/markup-compatibility/2006" xmlns:aink="http://schemas.microsoft.com/office/drawing/2016/ink" xmlns:am3d="http://schemas.microsoft.com/office/drawing/2017/model3d" xmlns:o="urn:schemas-microsoft-com:office:office" xmlns:r="http://schemas.openxmlformats.org/officeDocument/2006/relationships" xmlns:m="http://schemas.openxmlformats.org/officeDocument/2006/math" xmlns:v="urn:schemas-microsoft-com:vml" xmlns:wp14="http://schemas.microsoft.com/office/word/2010/wordprocessingDrawing" xmlns:wp="http://schemas.openxmlformats.org/drawingml/2006/wordprocessingDrawing" xmlns:w10="urn:schemas-microsoft-com:office:word" xmlns:w="http://schemas.openxmlformats.org/wordprocessingml/2006/main" xmlns:w14="http://schemas.microsoft.com/office/word/2010/wordml" xmlns:w15="http://schemas.microsoft.com/office/word/2012/wordml" xmlns:w16cid="http://schemas.microsoft.com/office/word/2016/wordml/cid" xmlns:w16se="http://schemas.microsoft.com/office/word/2015/wordml/symex" xmlns:wpg="http://schemas.microsoft.com/office/word/2010/wordprocessingGroup" xmlns:wpi="http://schemas.microsoft.com/office/word/2010/wordprocessingInk" xmlns:wne="http://schemas.microsoft.com/office/word/2006/wordml" xmlns:wps="http://schemas.microsoft.com/office/word/2010/wordprocessingShape" mc:Ignorable="w14 w15 w16se w16cid wp14">
   <w:body>
     <w:p>
       <w:pPr>
@@ -116,36 +116,19 @@
           <w:szCs w:val="28"/>
           <w:lang w:val="ru-RU"/>
         </w:rPr>
-        <w:t xml:space="preserve"> как в плане природы используемых элементов, так и </w:t>
-      </w:r>
-      <w:r>
-        <w:rPr>
-          <w:rFonts w:ascii="Times New Roman" w:hAnsi="Times New Roman" w:cs="Times New Roman"/>
-          <w:sz w:val="28"/>
-          <w:szCs w:val="28"/>
-          <w:lang w:val="ru-RU"/>
-        </w:rPr>
-        <w:t xml:space="preserve">решаемых </w:t>
-      </w:r>
-      <w:r>
-        <w:rPr>
-          <w:rFonts w:ascii="Times New Roman" w:hAnsi="Times New Roman" w:cs="Times New Roman"/>
-          <w:sz w:val="28"/>
-          <w:szCs w:val="28"/>
-          <w:lang w:val="ru-RU"/>
-        </w:rPr>
-        <w:t>задач.</w:t>
-      </w:r>
-    </w:p>
-    <w:p>
-      <w:pPr>
-        <w:spacing w:after="0"/>
-        <w:ind w:firstLine="567"/>
-        <w:jc w:val="both"/>
-        <w:rPr>
-          <w:rFonts w:ascii="Times New Roman" w:hAnsi="Times New Roman" w:cs="Times New Roman"/>
-          <w:sz w:val="28"/>
-          <w:szCs w:val="28"/>
+        <w:t xml:space="preserve"> как в плане природы используемых элементов, так и решаемых задач.</w:t>
+      </w:r>
+    </w:p>
+    <w:p>
+      <w:pPr>
+        <w:spacing w:after="0"/>
+        <w:ind w:firstLine="567"/>
+        <w:jc w:val="both"/>
+        <w:rPr>
+          <w:rFonts w:ascii="Times New Roman" w:hAnsi="Times New Roman" w:cs="Times New Roman"/>
+          <w:sz w:val="28"/>
+          <w:szCs w:val="28"/>
+          <w:lang w:val="ru-RU"/>
         </w:rPr>
       </w:pPr>
       <w:r>
@@ -317,9 +300,95 @@
           <w:rFonts w:ascii="Times New Roman" w:hAnsi="Times New Roman" w:cs="Times New Roman"/>
           <w:sz w:val="28"/>
           <w:szCs w:val="28"/>
-          <w:lang w:val="ru-RU"/>
-        </w:rPr>
-        <w:t xml:space="preserve">Заделы могут быть материальными, финансовыми и информационными. Операции совершают преобразования материальных заделов в материальные (механическая обработка детали), материальные в финансовые (продажа), материальные и финансовые в информационные </w:t>
+          <w:highlight w:val="yellow"/>
+          <w:lang w:val="ru-RU"/>
+        </w:rPr>
+        <w:t>Заделы могут быть материальными, финансовыми и информационными.</w:t>
+      </w:r>
+      <w:r>
+        <w:rPr>
+          <w:rFonts w:ascii="Times New Roman" w:hAnsi="Times New Roman" w:cs="Times New Roman"/>
+          <w:sz w:val="28"/>
+          <w:szCs w:val="28"/>
+          <w:lang w:val="ru-RU"/>
+        </w:rPr>
+        <w:t xml:space="preserve"> Операции совершают преобразования </w:t>
+      </w:r>
+      <w:r>
+        <w:rPr>
+          <w:rFonts w:ascii="Times New Roman" w:hAnsi="Times New Roman" w:cs="Times New Roman"/>
+          <w:sz w:val="28"/>
+          <w:szCs w:val="28"/>
+          <w:highlight w:val="cyan"/>
+          <w:lang w:val="ru-RU"/>
+        </w:rPr>
+        <w:t>материальных заделов в материальные</w:t>
+      </w:r>
+      <w:r>
+        <w:rPr>
+          <w:rFonts w:ascii="Times New Roman" w:hAnsi="Times New Roman" w:cs="Times New Roman"/>
+          <w:sz w:val="28"/>
+          <w:szCs w:val="28"/>
+          <w:lang w:val="ru-RU"/>
+        </w:rPr>
+        <w:t xml:space="preserve"> (механическая обработка детали), </w:t>
+      </w:r>
+      <w:r>
+        <w:rPr>
+          <w:rFonts w:ascii="Times New Roman" w:hAnsi="Times New Roman" w:cs="Times New Roman"/>
+          <w:sz w:val="28"/>
+          <w:szCs w:val="28"/>
+          <w:highlight w:val="green"/>
+          <w:lang w:val="ru-RU"/>
+        </w:rPr>
+        <w:t>материальные в финансовые</w:t>
+      </w:r>
+      <w:r>
+        <w:rPr>
+          <w:rFonts w:ascii="Times New Roman" w:hAnsi="Times New Roman" w:cs="Times New Roman"/>
+          <w:sz w:val="28"/>
+          <w:szCs w:val="28"/>
+          <w:lang w:val="ru-RU"/>
+        </w:rPr>
+        <w:t xml:space="preserve"> (продажа), </w:t>
+      </w:r>
+      <w:r>
+        <w:rPr>
+          <w:rFonts w:ascii="Times New Roman" w:hAnsi="Times New Roman" w:cs="Times New Roman"/>
+          <w:sz w:val="28"/>
+          <w:szCs w:val="28"/>
+          <w:highlight w:val="green"/>
+          <w:lang w:val="ru-RU"/>
+        </w:rPr>
+        <w:t>материальные и финансовые</w:t>
+      </w:r>
+      <w:r>
+        <w:rPr>
+          <w:rFonts w:ascii="Times New Roman" w:hAnsi="Times New Roman" w:cs="Times New Roman"/>
+          <w:sz w:val="28"/>
+          <w:szCs w:val="28"/>
+          <w:lang w:val="ru-RU"/>
+        </w:rPr>
+        <w:t xml:space="preserve"> в </w:t>
+      </w:r>
+      <w:r>
+        <w:rPr>
+          <w:rFonts w:ascii="Times New Roman" w:hAnsi="Times New Roman" w:cs="Times New Roman"/>
+          <w:sz w:val="28"/>
+          <w:szCs w:val="28"/>
+          <w:highlight w:val="cyan"/>
+          <w:lang w:val="ru-RU"/>
+        </w:rPr>
+        <w:t>информационные</w:t>
+      </w:r>
+      <w:r>
+        <w:rPr>
+          <w:rFonts w:ascii="Times New Roman" w:hAnsi="Times New Roman" w:cs="Times New Roman"/>
+          <w:sz w:val="28"/>
+          <w:szCs w:val="28"/>
+          <w:lang w:val="ru-RU"/>
+        </w:rPr>
+        <w:t xml:space="preserve"> </w:t>
       </w:r>
       <w:r>
         <w:rPr>
@@ -329,7 +398,102 @@
           <w:lang w:val="ru-RU"/>
         </w:rPr>
         <w:lastRenderedPageBreak/>
-        <w:t xml:space="preserve">(создание сигнала, например, о готовности к транспортировке готового изделия), информационные в качестве управления для запуска каких-либо операций, финансовые в материальные (покупка), финансовые в финансовые (взятие кредита) и т.д. </w:t>
+        <w:t>(</w:t>
+      </w:r>
+      <w:r>
+        <w:rPr>
+          <w:rFonts w:ascii="Times New Roman" w:hAnsi="Times New Roman" w:cs="Times New Roman"/>
+          <w:sz w:val="28"/>
+          <w:szCs w:val="28"/>
+          <w:highlight w:val="cyan"/>
+          <w:lang w:val="ru-RU"/>
+        </w:rPr>
+        <w:t>создание сигнала, например, о готовности к транспортировке готового изделия</w:t>
+      </w:r>
+      <w:r>
+        <w:rPr>
+          <w:rFonts w:ascii="Times New Roman" w:hAnsi="Times New Roman" w:cs="Times New Roman"/>
+          <w:sz w:val="28"/>
+          <w:szCs w:val="28"/>
+          <w:lang w:val="ru-RU"/>
+        </w:rPr>
+        <w:t xml:space="preserve">), </w:t>
+      </w:r>
+      <w:r>
+        <w:rPr>
+          <w:rFonts w:ascii="Times New Roman" w:hAnsi="Times New Roman" w:cs="Times New Roman"/>
+          <w:sz w:val="28"/>
+          <w:szCs w:val="28"/>
+          <w:highlight w:val="green"/>
+          <w:lang w:val="ru-RU"/>
+        </w:rPr>
+        <w:t>информационные</w:t>
+      </w:r>
+      <w:r>
+        <w:rPr>
+          <w:rFonts w:ascii="Times New Roman" w:hAnsi="Times New Roman" w:cs="Times New Roman"/>
+          <w:sz w:val="28"/>
+          <w:szCs w:val="28"/>
+          <w:lang w:val="ru-RU"/>
+        </w:rPr>
+        <w:t xml:space="preserve"> в качестве управления для запуска каких-либо операций, </w:t>
+      </w:r>
+      <w:r>
+        <w:rPr>
+          <w:rFonts w:ascii="Times New Roman" w:hAnsi="Times New Roman" w:cs="Times New Roman"/>
+          <w:sz w:val="28"/>
+          <w:szCs w:val="28"/>
+          <w:highlight w:val="green"/>
+          <w:lang w:val="ru-RU"/>
+        </w:rPr>
+        <w:t>финансовые в материальные</w:t>
+      </w:r>
+      <w:r>
+        <w:rPr>
+          <w:rFonts w:ascii="Times New Roman" w:hAnsi="Times New Roman" w:cs="Times New Roman"/>
+          <w:sz w:val="28"/>
+          <w:szCs w:val="28"/>
+          <w:lang w:val="ru-RU"/>
+        </w:rPr>
+        <w:t xml:space="preserve"> (</w:t>
+      </w:r>
+      <w:r>
+        <w:rPr>
+          <w:rFonts w:ascii="Times New Roman" w:hAnsi="Times New Roman" w:cs="Times New Roman"/>
+          <w:sz w:val="28"/>
+          <w:szCs w:val="28"/>
+          <w:highlight w:val="cyan"/>
+          <w:lang w:val="ru-RU"/>
+        </w:rPr>
+        <w:t>покупка</w:t>
+      </w:r>
+      <w:r>
+        <w:rPr>
+          <w:rFonts w:ascii="Times New Roman" w:hAnsi="Times New Roman" w:cs="Times New Roman"/>
+          <w:sz w:val="28"/>
+          <w:szCs w:val="28"/>
+          <w:lang w:val="ru-RU"/>
+        </w:rPr>
+        <w:t xml:space="preserve">), </w:t>
+      </w:r>
+      <w:r>
+        <w:rPr>
+          <w:rFonts w:ascii="Times New Roman" w:hAnsi="Times New Roman" w:cs="Times New Roman"/>
+          <w:sz w:val="28"/>
+          <w:szCs w:val="28"/>
+          <w:highlight w:val="yellow"/>
+          <w:lang w:val="ru-RU"/>
+        </w:rPr>
+        <w:t>финансовые в финансовы</w:t>
+      </w:r>
+      <w:r>
+        <w:rPr>
+          <w:rFonts w:ascii="Times New Roman" w:hAnsi="Times New Roman" w:cs="Times New Roman"/>
+          <w:sz w:val="28"/>
+          <w:szCs w:val="28"/>
+          <w:lang w:val="ru-RU"/>
+        </w:rPr>
+        <w:t xml:space="preserve">е (взятие кредита) и т.д. </w:t>
       </w:r>
       <w:r>
         <w:rPr>
@@ -2789,7 +2953,18 @@
           <w:szCs w:val="28"/>
           <w:lang w:val="ru-RU"/>
         </w:rPr>
-        <w:t>19. Правила построения матрицы комплексных операций: количество строк равно количеству всех операций, количество столбцов – количеству транспорта. В шапке матрицы указываются названия комплексных операций, например, «транспорт 1»</w:t>
+        <w:t>19. Правила построения матрицы комплексных операций: количество строк равно количеству всех операций, ко</w:t>
+      </w:r>
+      <w:bookmarkStart w:id="0" w:name="_GoBack"/>
+      <w:bookmarkEnd w:id="0"/>
+      <w:r>
+        <w:rPr>
+          <w:rFonts w:ascii="Times New Roman" w:hAnsi="Times New Roman" w:cs="Times New Roman"/>
+          <w:sz w:val="28"/>
+          <w:szCs w:val="28"/>
+          <w:lang w:val="ru-RU"/>
+        </w:rPr>
+        <w:t>личество столбцов – количеству транспорта. В шапке матрицы указываются названия комплексных операций, например, «транспорт 1»</w:t>
       </w:r>
       <w:r>
         <w:rPr>
@@ -2842,27 +3017,7 @@
           <w:szCs w:val="28"/>
           <w:lang w:val="ru-RU"/>
         </w:rPr>
-        <w:t xml:space="preserve">21 При </w:t>
-      </w:r>
-      <w:proofErr w:type="spellStart"/>
-      <w:r>
-        <w:rPr>
-          <w:rFonts w:ascii="Times New Roman" w:hAnsi="Times New Roman" w:cs="Times New Roman"/>
-          <w:sz w:val="28"/>
-          <w:szCs w:val="28"/>
-          <w:lang w:val="ru-RU"/>
-        </w:rPr>
-        <w:t>отрисовке</w:t>
-      </w:r>
-      <w:proofErr w:type="spellEnd"/>
-      <w:r>
-        <w:rPr>
-          <w:rFonts w:ascii="Times New Roman" w:hAnsi="Times New Roman" w:cs="Times New Roman"/>
-          <w:sz w:val="28"/>
-          <w:szCs w:val="28"/>
-          <w:lang w:val="ru-RU"/>
-        </w:rPr>
-        <w:t xml:space="preserve"> (создании) модели целесообразно использовать палитру инструментов, из которой выбирать транспорт или операцию того или иного типа, с тем или иным рисунком (станком или видом транспорта). Эта палитра в процессе работы с программой</w:t>
+        <w:t>21 При отрисовке (создании) модели целесообразно использовать палитру инструментов, из которой выбирать транспорт или операцию того или иного типа, с тем или иным рисунком (станком или видом транспорта). Эта палитра в процессе работы с программой</w:t>
       </w:r>
       <w:r>
         <w:rPr>
@@ -2880,16 +3035,7 @@
           <w:szCs w:val="28"/>
           <w:lang w:val="ru-RU"/>
         </w:rPr>
-        <w:t xml:space="preserve">может </w:t>
-      </w:r>
-      <w:r>
-        <w:rPr>
-          <w:rFonts w:ascii="Times New Roman" w:hAnsi="Times New Roman" w:cs="Times New Roman"/>
-          <w:sz w:val="28"/>
-          <w:szCs w:val="28"/>
-          <w:lang w:val="ru-RU"/>
-        </w:rPr>
-        <w:t>получить необходимость расширения (добавление нового изображения станка может быть даже его фотографии), поэтому необходим режим добавления в палитру инструментов новых элементов.</w:t>
+        <w:t>может получить необходимость расширения (добавление нового изображения станка может быть даже его фотографии), поэтому необходим режим добавления в палитру инструментов новых элементов.</w:t>
       </w:r>
     </w:p>
     <w:p>
@@ -2962,6 +3108,7 @@
       <w:r>
         <w:rPr>
           <w:rFonts w:ascii="Times New Roman" w:hAnsi="Times New Roman" w:cs="Times New Roman"/>
+          <w:noProof/>
           <w:sz w:val="28"/>
           <w:szCs w:val="28"/>
           <w:lang w:val="ru-RU"/>
@@ -3246,55 +3393,36 @@
           <w:szCs w:val="28"/>
           <w:lang w:val="ru-RU"/>
         </w:rPr>
-        <w:t xml:space="preserve">Комплексная </w:t>
-      </w:r>
-      <w:proofErr w:type="gramStart"/>
-      <w:r>
-        <w:rPr>
-          <w:rFonts w:ascii="Times New Roman" w:hAnsi="Times New Roman" w:cs="Times New Roman"/>
-          <w:sz w:val="28"/>
-          <w:szCs w:val="28"/>
-          <w:lang w:val="ru-RU"/>
-        </w:rPr>
-        <w:t>операция :</w:t>
-      </w:r>
-      <w:proofErr w:type="gramEnd"/>
-      <w:r>
-        <w:rPr>
-          <w:rFonts w:ascii="Times New Roman" w:hAnsi="Times New Roman" w:cs="Times New Roman"/>
-          <w:sz w:val="28"/>
-          <w:szCs w:val="28"/>
-          <w:lang w:val="ru-RU"/>
-        </w:rPr>
-        <w:t xml:space="preserve"> 1- переезд со стоянки на погрузку; 2 – погрузка; 3 – перевозка на разгрузку; 4 – разгрузка; 5 – переезд к месту складирования тары.</w:t>
-      </w:r>
-    </w:p>
-    <w:p>
-      <w:pPr>
-        <w:spacing w:after="0"/>
-        <w:jc w:val="both"/>
-        <w:rPr>
-          <w:rFonts w:ascii="Times New Roman" w:hAnsi="Times New Roman" w:cs="Times New Roman"/>
-          <w:sz w:val="28"/>
-          <w:szCs w:val="28"/>
-          <w:lang w:val="ru-RU"/>
-        </w:rPr>
-      </w:pPr>
-    </w:p>
-    <w:p>
-      <w:pPr>
-        <w:spacing w:after="0"/>
-        <w:jc w:val="both"/>
-        <w:rPr>
-          <w:rFonts w:ascii="Times New Roman" w:hAnsi="Times New Roman" w:cs="Times New Roman"/>
-          <w:sz w:val="28"/>
-          <w:szCs w:val="28"/>
-          <w:lang w:val="ru-RU"/>
-        </w:rPr>
-      </w:pPr>
-      <w:r>
-        <w:rPr>
-          <w:rFonts w:ascii="Times New Roman" w:hAnsi="Times New Roman" w:cs="Times New Roman"/>
+        <w:t>Комплексная операция : 1- переезд со стоянки на погрузку; 2 – погрузка; 3 – перевозка на разгрузку; 4 – разгрузка; 5 – переезд к месту складирования тары.</w:t>
+      </w:r>
+    </w:p>
+    <w:p>
+      <w:pPr>
+        <w:spacing w:after="0"/>
+        <w:jc w:val="both"/>
+        <w:rPr>
+          <w:rFonts w:ascii="Times New Roman" w:hAnsi="Times New Roman" w:cs="Times New Roman"/>
+          <w:sz w:val="28"/>
+          <w:szCs w:val="28"/>
+          <w:lang w:val="ru-RU"/>
+        </w:rPr>
+      </w:pPr>
+    </w:p>
+    <w:p>
+      <w:pPr>
+        <w:spacing w:after="0"/>
+        <w:jc w:val="both"/>
+        <w:rPr>
+          <w:rFonts w:ascii="Times New Roman" w:hAnsi="Times New Roman" w:cs="Times New Roman"/>
+          <w:sz w:val="28"/>
+          <w:szCs w:val="28"/>
+          <w:lang w:val="ru-RU"/>
+        </w:rPr>
+      </w:pPr>
+      <w:r>
+        <w:rPr>
+          <w:rFonts w:ascii="Times New Roman" w:hAnsi="Times New Roman" w:cs="Times New Roman"/>
+          <w:noProof/>
           <w:sz w:val="28"/>
           <w:szCs w:val="28"/>
           <w:lang w:val="ru-RU"/>
@@ -3402,8 +3530,6 @@
           <w:lang w:val="ru-RU"/>
         </w:rPr>
       </w:pPr>
-      <w:bookmarkStart w:id="0" w:name="_GoBack"/>
-      <w:bookmarkEnd w:id="0"/>
     </w:p>
     <w:p>
       <w:pPr>
@@ -3993,7 +4119,7 @@
 </file>
 
 <file path=word/numbering.xml><?xml version="1.0" encoding="utf-8"?>
-<w:numbering xmlns:wpc="http://schemas.microsoft.com/office/word/2010/wordprocessingCanvas" xmlns:cx="http://schemas.microsoft.com/office/drawing/2014/chartex" xmlns:mc="http://schemas.openxmlformats.org/markup-compatibility/2006" xmlns:o="urn:schemas-microsoft-com:office:office" xmlns:r="http://schemas.openxmlformats.org/officeDocument/2006/relationships" xmlns:m="http://schemas.openxmlformats.org/officeDocument/2006/math" xmlns:v="urn:schemas-microsoft-com:vml" xmlns:wp14="http://schemas.microsoft.com/office/word/2010/wordprocessingDrawing" xmlns:wp="http://schemas.openxmlformats.org/drawingml/2006/wordprocessingDrawing" xmlns:w10="urn:schemas-microsoft-com:office:word" xmlns:w="http://schemas.openxmlformats.org/wordprocessingml/2006/main" xmlns:w14="http://schemas.microsoft.com/office/word/2010/wordml" xmlns:w15="http://schemas.microsoft.com/office/word/2012/wordml" xmlns:w16se="http://schemas.microsoft.com/office/word/2015/wordml/symex" xmlns:wpg="http://schemas.microsoft.com/office/word/2010/wordprocessingGroup" xmlns:wpi="http://schemas.microsoft.com/office/word/2010/wordprocessingInk" xmlns:wne="http://schemas.microsoft.com/office/word/2006/wordml" xmlns:wps="http://schemas.microsoft.com/office/word/2010/wordprocessingShape" mc:Ignorable="w14 w15 w16se wp14">
+<w:numbering xmlns:wpc="http://schemas.microsoft.com/office/word/2010/wordprocessingCanvas" xmlns:cx="http://schemas.microsoft.com/office/drawing/2014/chartex" xmlns:cx1="http://schemas.microsoft.com/office/drawing/2015/9/8/chartex" xmlns:cx2="http://schemas.microsoft.com/office/drawing/2015/10/21/chartex" xmlns:cx3="http://schemas.microsoft.com/office/drawing/2016/5/9/chartex" xmlns:cx4="http://schemas.microsoft.com/office/drawing/2016/5/10/chartex" xmlns:cx5="http://schemas.microsoft.com/office/drawing/2016/5/11/chartex" xmlns:cx6="http://schemas.microsoft.com/office/drawing/2016/5/12/chartex" xmlns:cx7="http://schemas.microsoft.com/office/drawing/2016/5/13/chartex" xmlns:cx8="http://schemas.microsoft.com/office/drawing/2016/5/14/chartex" xmlns:mc="http://schemas.openxmlformats.org/markup-compatibility/2006" xmlns:aink="http://schemas.microsoft.com/office/drawing/2016/ink" xmlns:am3d="http://schemas.microsoft.com/office/drawing/2017/model3d" xmlns:o="urn:schemas-microsoft-com:office:office" xmlns:r="http://schemas.openxmlformats.org/officeDocument/2006/relationships" xmlns:m="http://schemas.openxmlformats.org/officeDocument/2006/math" xmlns:v="urn:schemas-microsoft-com:vml" xmlns:wp14="http://schemas.microsoft.com/office/word/2010/wordprocessingDrawing" xmlns:wp="http://schemas.openxmlformats.org/drawingml/2006/wordprocessingDrawing" xmlns:w10="urn:schemas-microsoft-com:office:word" xmlns:w="http://schemas.openxmlformats.org/wordprocessingml/2006/main" xmlns:w14="http://schemas.microsoft.com/office/word/2010/wordml" xmlns:w15="http://schemas.microsoft.com/office/word/2012/wordml" xmlns:w16cid="http://schemas.microsoft.com/office/word/2016/wordml/cid" xmlns:w16se="http://schemas.microsoft.com/office/word/2015/wordml/symex" xmlns:wpg="http://schemas.microsoft.com/office/word/2010/wordprocessingGroup" xmlns:wpi="http://schemas.microsoft.com/office/word/2010/wordprocessingInk" xmlns:wne="http://schemas.microsoft.com/office/word/2006/wordml" xmlns:wps="http://schemas.microsoft.com/office/word/2010/wordprocessingShape" mc:Ignorable="w14 w15 w16se w16cid wp14">
   <w:abstractNum w:abstractNumId="0" w15:restartNumberingAfterBreak="0">
     <w:nsid w:val="04C05E9C"/>
     <w:multiLevelType w:val="hybridMultilevel"/>
@@ -4090,7 +4216,7 @@
 </file>
 
 <file path=word/styles.xml><?xml version="1.0" encoding="utf-8"?>
-<w:styles xmlns:mc="http://schemas.openxmlformats.org/markup-compatibility/2006" xmlns:r="http://schemas.openxmlformats.org/officeDocument/2006/relationships" xmlns:w="http://schemas.openxmlformats.org/wordprocessingml/2006/main" xmlns:w14="http://schemas.microsoft.com/office/word/2010/wordml" xmlns:w15="http://schemas.microsoft.com/office/word/2012/wordml" xmlns:w16se="http://schemas.microsoft.com/office/word/2015/wordml/symex" mc:Ignorable="w14 w15 w16se">
+<w:styles xmlns:mc="http://schemas.openxmlformats.org/markup-compatibility/2006" xmlns:r="http://schemas.openxmlformats.org/officeDocument/2006/relationships" xmlns:w="http://schemas.openxmlformats.org/wordprocessingml/2006/main" xmlns:w14="http://schemas.microsoft.com/office/word/2010/wordml" xmlns:w15="http://schemas.microsoft.com/office/word/2012/wordml" xmlns:w16cid="http://schemas.microsoft.com/office/word/2016/wordml/cid" xmlns:w16se="http://schemas.microsoft.com/office/word/2015/wordml/symex" mc:Ignorable="w14 w15 w16se w16cid">
   <w:docDefaults>
     <w:rPrDefault>
       <w:rPr>
@@ -4106,7 +4232,7 @@
       </w:pPr>
     </w:pPrDefault>
   </w:docDefaults>
-  <w:latentStyles w:defLockedState="0" w:defUIPriority="99" w:defSemiHidden="0" w:defUnhideWhenUsed="0" w:defQFormat="0" w:count="371">
+  <w:latentStyles w:defLockedState="0" w:defUIPriority="99" w:defSemiHidden="0" w:defUnhideWhenUsed="0" w:defQFormat="0" w:count="375">
     <w:lsdException w:name="Normal" w:uiPriority="0" w:qFormat="1"/>
     <w:lsdException w:name="heading 1" w:uiPriority="9" w:qFormat="1"/>
     <w:lsdException w:name="heading 2" w:semiHidden="1" w:uiPriority="9" w:unhideWhenUsed="1" w:qFormat="1"/>
@@ -4212,7 +4338,6 @@
     <w:lsdException w:name="HTML Sample" w:semiHidden="1" w:unhideWhenUsed="1"/>
     <w:lsdException w:name="HTML Typewriter" w:semiHidden="1" w:unhideWhenUsed="1"/>
     <w:lsdException w:name="HTML Variable" w:semiHidden="1" w:unhideWhenUsed="1"/>
-    <w:lsdException w:name="Normal Table" w:semiHidden="1" w:unhideWhenUsed="1"/>
     <w:lsdException w:name="annotation subject" w:semiHidden="1" w:unhideWhenUsed="1"/>
     <w:lsdException w:name="No List" w:semiHidden="1" w:unhideWhenUsed="1"/>
     <w:lsdException w:name="Outline List 1" w:semiHidden="1" w:unhideWhenUsed="1"/>
@@ -4256,10 +4381,8 @@
     <w:lsdException w:name="Table Elegant" w:semiHidden="1" w:unhideWhenUsed="1"/>
     <w:lsdException w:name="Table Professional" w:semiHidden="1" w:unhideWhenUsed="1"/>
     <w:lsdException w:name="Table Subtle 1" w:semiHidden="1" w:unhideWhenUsed="1"/>
-    <w:lsdException w:name="Table Subtle 2" w:semiHidden="1" w:unhideWhenUsed="1"/>
     <w:lsdException w:name="Table Web 1" w:semiHidden="1" w:unhideWhenUsed="1"/>
     <w:lsdException w:name="Table Web 2" w:semiHidden="1" w:unhideWhenUsed="1"/>
-    <w:lsdException w:name="Table Web 3" w:semiHidden="1" w:unhideWhenUsed="1"/>
     <w:lsdException w:name="Balloon Text" w:semiHidden="1" w:unhideWhenUsed="1"/>
     <w:lsdException w:name="Table Grid" w:uiPriority="39"/>
     <w:lsdException w:name="Table Theme" w:semiHidden="1" w:unhideWhenUsed="1"/>
@@ -4478,6 +4601,10 @@
     <w:lsdException w:name="List Table 5 Dark Accent 6" w:uiPriority="50"/>
     <w:lsdException w:name="List Table 6 Colorful Accent 6" w:uiPriority="51"/>
     <w:lsdException w:name="List Table 7 Colorful Accent 6" w:uiPriority="52"/>
+    <w:lsdException w:name="Mention" w:semiHidden="1" w:unhideWhenUsed="1"/>
+    <w:lsdException w:name="Smart Hyperlink" w:semiHidden="1" w:unhideWhenUsed="1"/>
+    <w:lsdException w:name="Hashtag" w:semiHidden="1" w:unhideWhenUsed="1"/>
+    <w:lsdException w:name="Unresolved Mention" w:semiHidden="1" w:unhideWhenUsed="1"/>
   </w:latentStyles>
   <w:style w:type="paragraph" w:default="1" w:styleId="a">
     <w:name w:val="Normal"/>

</xml_diff>